<commit_message>
added a script to compute the phycobillisome/chlorophyll a ratios and plot them as barplots with error bars
</commit_message>
<xml_diff>
--- a/WRITING/Gliederung.docx
+++ b/WRITING/Gliederung.docx
@@ -127,129 +127,21 @@
       <w:pPr>
         <w:pStyle w:val="ListParagraph"/>
         <w:numPr>
-          <w:ilvl w:val="0"/>
+          <w:ilvl w:val="1"/>
           <w:numId w:val="2"/>
         </w:numPr>
         <w:rPr>
-          <w:lang w:val="de-DE"/>
-        </w:rPr>
-      </w:pPr>
-      <w:r>
-        <w:rPr>
-          <w:lang w:val="de-DE"/>
-        </w:rPr>
-        <w:t xml:space="preserve">In </w:t>
-      </w:r>
-      <w:proofErr w:type="spellStart"/>
-      <w:r>
-        <w:rPr>
-          <w:lang w:val="de-DE"/>
-        </w:rPr>
-        <w:t>depth</w:t>
-      </w:r>
-      <w:proofErr w:type="spellEnd"/>
-      <w:r>
-        <w:rPr>
-          <w:lang w:val="de-DE"/>
-        </w:rPr>
-        <w:t xml:space="preserve"> </w:t>
-      </w:r>
-      <w:proofErr w:type="spellStart"/>
-      <w:r>
-        <w:rPr>
-          <w:lang w:val="de-DE"/>
-        </w:rPr>
-        <w:t>analysis</w:t>
-      </w:r>
-      <w:proofErr w:type="spellEnd"/>
-      <w:r>
-        <w:rPr>
-          <w:lang w:val="de-DE"/>
-        </w:rPr>
-        <w:t xml:space="preserve"> </w:t>
-      </w:r>
-      <w:proofErr w:type="spellStart"/>
-      <w:r>
-        <w:rPr>
-          <w:lang w:val="de-DE"/>
-        </w:rPr>
-        <w:t>of</w:t>
-      </w:r>
-      <w:proofErr w:type="spellEnd"/>
-      <w:r>
-        <w:rPr>
-          <w:lang w:val="de-DE"/>
-        </w:rPr>
-        <w:t xml:space="preserve"> </w:t>
-      </w:r>
-      <w:proofErr w:type="spellStart"/>
-      <w:r>
-        <w:rPr>
-          <w:lang w:val="de-DE"/>
-        </w:rPr>
-        <w:t>DESe</w:t>
-      </w:r>
-      <w:r>
-        <w:rPr>
-          <w:lang w:val="de-DE"/>
-        </w:rPr>
-        <w:t>q</w:t>
-      </w:r>
-      <w:proofErr w:type="spellEnd"/>
-      <w:r>
-        <w:rPr>
-          <w:lang w:val="de-DE"/>
-        </w:rPr>
-        <w:t xml:space="preserve"> (bei </w:t>
-      </w:r>
-      <w:proofErr w:type="spellStart"/>
-      <w:r>
-        <w:rPr>
-          <w:lang w:val="de-DE"/>
-        </w:rPr>
-        <w:t>Ute’s</w:t>
-      </w:r>
-      <w:proofErr w:type="spellEnd"/>
-      <w:r>
-        <w:rPr>
-          <w:lang w:val="de-DE"/>
-        </w:rPr>
-        <w:t xml:space="preserve"> </w:t>
-      </w:r>
-      <w:proofErr w:type="spellStart"/>
-      <w:r>
-        <w:rPr>
-          <w:lang w:val="de-DE"/>
-        </w:rPr>
-        <w:t>paper</w:t>
-      </w:r>
-      <w:proofErr w:type="spellEnd"/>
-      <w:r>
-        <w:rPr>
-          <w:lang w:val="de-DE"/>
-        </w:rPr>
-        <w:t xml:space="preserve"> schauen</w:t>
-      </w:r>
-      <w:r>
-        <w:rPr>
-          <w:lang w:val="de-DE"/>
-        </w:rPr>
-        <w:t xml:space="preserve">, wie sie es gemacht hat) + warum man welchen </w:t>
-      </w:r>
-      <w:proofErr w:type="spellStart"/>
-      <w:r>
-        <w:rPr>
-          <w:lang w:val="de-DE"/>
-        </w:rPr>
-        <w:t>tool</w:t>
-      </w:r>
-      <w:proofErr w:type="spellEnd"/>
-      <w:r>
-        <w:rPr>
-          <w:lang w:val="de-DE"/>
-        </w:rPr>
-        <w:t xml:space="preserve"> benutzt hat</w:t>
-      </w:r>
+          <w:lang w:val="en-US"/>
+        </w:rPr>
+      </w:pPr>
+      <w:r>
+        <w:rPr>
+          <w:lang w:val="en-US"/>
+        </w:rPr>
+        <w:t xml:space="preserve">FULL VERSION: </w:t>
+      </w:r>
+      <w:bookmarkStart w:id="0" w:name="_GoBack"/>
+      <w:bookmarkEnd w:id="0"/>
     </w:p>
     <w:p>
       <w:pPr>
@@ -266,35 +158,719 @@
         <w:rPr>
           <w:lang w:val="en-US"/>
         </w:rPr>
-        <w:t xml:space="preserve">GO </w:t>
-      </w:r>
-      <w:proofErr w:type="spellStart"/>
-      <w:r>
-        <w:rPr>
-          <w:lang w:val="en-US"/>
-        </w:rPr>
-        <w:t>enrichement</w:t>
-      </w:r>
-      <w:proofErr w:type="spellEnd"/>
-      <w:r>
-        <w:rPr>
-          <w:lang w:val="en-US"/>
-        </w:rPr>
-        <w:t xml:space="preserve"> analysis (function + parameter (LFC, </w:t>
-      </w:r>
-      <w:proofErr w:type="spellStart"/>
-      <w:r>
-        <w:rPr>
-          <w:lang w:val="en-US"/>
-        </w:rPr>
-        <w:t>padj</w:t>
-      </w:r>
-      <w:proofErr w:type="spellEnd"/>
-      <w:r>
-        <w:rPr>
-          <w:lang w:val="en-US"/>
-        </w:rPr>
-        <w:t>) used) + cite!</w:t>
+        <w:t>\</w:t>
+      </w:r>
+      <w:proofErr w:type="spellStart"/>
+      <w:r>
+        <w:rPr>
+          <w:lang w:val="en-US"/>
+        </w:rPr>
+        <w:t>noindent</w:t>
+      </w:r>
+      <w:proofErr w:type="spellEnd"/>
+      <w:r>
+        <w:rPr>
+          <w:lang w:val="en-US"/>
+        </w:rPr>
+        <w:t xml:space="preserve"> \</w:t>
+      </w:r>
+      <w:proofErr w:type="spellStart"/>
+      <w:proofErr w:type="gramStart"/>
+      <w:r>
+        <w:rPr>
+          <w:lang w:val="en-US"/>
+        </w:rPr>
+        <w:t>textbf</w:t>
+      </w:r>
+      <w:proofErr w:type="spellEnd"/>
+      <w:r>
+        <w:rPr>
+          <w:lang w:val="en-US"/>
+        </w:rPr>
+        <w:t>{</w:t>
+      </w:r>
+      <w:proofErr w:type="gramEnd"/>
+      <w:r>
+        <w:rPr>
+          <w:lang w:val="en-US"/>
+        </w:rPr>
+        <w:t xml:space="preserve">Western Blot} Cultures were inoculated in \ac{bg11} without </w:t>
+      </w:r>
+      <w:proofErr w:type="spellStart"/>
+      <w:r>
+        <w:rPr>
+          <w:lang w:val="en-US"/>
+        </w:rPr>
+        <w:t>antibiotica</w:t>
+      </w:r>
+      <w:proofErr w:type="spellEnd"/>
+      <w:r>
+        <w:rPr>
+          <w:lang w:val="en-US"/>
+        </w:rPr>
+        <w:t xml:space="preserve"> at an \ac{od}\</w:t>
+      </w:r>
+      <w:proofErr w:type="spellStart"/>
+      <w:r>
+        <w:rPr>
+          <w:lang w:val="en-US"/>
+        </w:rPr>
+        <w:t>textsubscript</w:t>
+      </w:r>
+      <w:proofErr w:type="spellEnd"/>
+      <w:r>
+        <w:rPr>
+          <w:lang w:val="en-US"/>
+        </w:rPr>
+        <w:t xml:space="preserve">{750} of 0.3 and grown over night. The next day, half of the cultures were harvested immediately and the other half was put under a 2h cold shock prior to harvest. Cells were harvested (2~min, 7500~g, 4°C) and the pellets were frozen in liquid nitrogen </w:t>
+      </w:r>
+      <w:proofErr w:type="gramStart"/>
+      <w:r>
+        <w:rPr>
+          <w:lang w:val="en-US"/>
+        </w:rPr>
+        <w:t>and  resuspended</w:t>
+      </w:r>
+      <w:proofErr w:type="gramEnd"/>
+      <w:r>
+        <w:rPr>
+          <w:lang w:val="en-US"/>
+        </w:rPr>
+        <w:t xml:space="preserve"> in 400~\</w:t>
+      </w:r>
+      <w:proofErr w:type="spellStart"/>
+      <w:r>
+        <w:rPr>
+          <w:lang w:val="en-US"/>
+        </w:rPr>
+        <w:t>textmu</w:t>
+      </w:r>
+      <w:proofErr w:type="spellEnd"/>
+      <w:r>
+        <w:rPr>
+          <w:lang w:val="en-US"/>
+        </w:rPr>
+        <w:t xml:space="preserve"> L \ac{pbs} supplemented with protease inhibitors (100 \</w:t>
+      </w:r>
+      <w:proofErr w:type="spellStart"/>
+      <w:r>
+        <w:rPr>
+          <w:lang w:val="en-US"/>
+        </w:rPr>
+        <w:t>textmu</w:t>
+      </w:r>
+      <w:proofErr w:type="spellEnd"/>
+      <w:r>
+        <w:rPr>
+          <w:lang w:val="en-US"/>
+        </w:rPr>
+        <w:t xml:space="preserve"> g/mL \ac{aca}, 6.25 \</w:t>
+      </w:r>
+      <w:proofErr w:type="spellStart"/>
+      <w:r>
+        <w:rPr>
+          <w:lang w:val="en-US"/>
+        </w:rPr>
+        <w:t>textmu</w:t>
+      </w:r>
+      <w:proofErr w:type="spellEnd"/>
+      <w:r>
+        <w:rPr>
+          <w:lang w:val="en-US"/>
+        </w:rPr>
+        <w:t xml:space="preserve"> g/mL benzamidine, 2.5 \</w:t>
+      </w:r>
+      <w:proofErr w:type="spellStart"/>
+      <w:r>
+        <w:rPr>
+          <w:lang w:val="en-US"/>
+        </w:rPr>
+        <w:t>textmu</w:t>
+      </w:r>
+      <w:proofErr w:type="spellEnd"/>
+      <w:r>
+        <w:rPr>
+          <w:lang w:val="en-US"/>
+        </w:rPr>
+        <w:t xml:space="preserve"> g/mL \ac{</w:t>
+      </w:r>
+      <w:proofErr w:type="spellStart"/>
+      <w:r>
+        <w:rPr>
+          <w:lang w:val="en-US"/>
+        </w:rPr>
+        <w:t>aebsf</w:t>
+      </w:r>
+      <w:proofErr w:type="spellEnd"/>
+      <w:r>
+        <w:rPr>
+          <w:lang w:val="en-US"/>
+        </w:rPr>
+        <w:t>}). Cell lysis consisted of three cycles in a bead beater (500~\</w:t>
+      </w:r>
+      <w:proofErr w:type="spellStart"/>
+      <w:r>
+        <w:rPr>
+          <w:lang w:val="en-US"/>
+        </w:rPr>
+        <w:t>textmu</w:t>
+      </w:r>
+      <w:proofErr w:type="spellEnd"/>
+      <w:r>
+        <w:rPr>
+          <w:lang w:val="en-US"/>
+        </w:rPr>
+        <w:t xml:space="preserve"> L 0.25 - 0.5 mm glass beads, 10~min, 4~°C, 30~Hz) </w:t>
+      </w:r>
+      <w:proofErr w:type="gramStart"/>
+      <w:r>
+        <w:rPr>
+          <w:lang w:val="en-US"/>
+        </w:rPr>
+        <w:t xml:space="preserve">with  </w:t>
+      </w:r>
+      <w:proofErr w:type="spellStart"/>
+      <w:r>
+        <w:rPr>
+          <w:lang w:val="en-US"/>
+        </w:rPr>
+        <w:t>with</w:t>
+      </w:r>
+      <w:proofErr w:type="spellEnd"/>
+      <w:proofErr w:type="gramEnd"/>
+      <w:r>
+        <w:rPr>
+          <w:lang w:val="en-US"/>
+        </w:rPr>
+        <w:t xml:space="preserve"> 5~min breaks to avoid overheating. Beads and unbroken cells were separated from the cell extract (2~min, 500~g, 4~°C) and he membrane and cytosolic fractions were separated (30~min, 20.000~g, 4~°C). The membrane pellet was resuspended in 500~\</w:t>
+      </w:r>
+      <w:proofErr w:type="spellStart"/>
+      <w:r>
+        <w:rPr>
+          <w:lang w:val="en-US"/>
+        </w:rPr>
+        <w:t>textmu</w:t>
+      </w:r>
+      <w:proofErr w:type="spellEnd"/>
+      <w:r>
+        <w:rPr>
+          <w:lang w:val="en-US"/>
+        </w:rPr>
+        <w:t xml:space="preserve"> L \ac{pbs}. The protein concentration was determined by \</w:t>
+      </w:r>
+      <w:proofErr w:type="spellStart"/>
+      <w:r>
+        <w:rPr>
+          <w:lang w:val="en-US"/>
+        </w:rPr>
+        <w:t>textcolor</w:t>
+      </w:r>
+      <w:proofErr w:type="spellEnd"/>
+      <w:r>
+        <w:rPr>
+          <w:lang w:val="en-US"/>
+        </w:rPr>
+        <w:t>{red</w:t>
+      </w:r>
+      <w:proofErr w:type="gramStart"/>
+      <w:r>
+        <w:rPr>
+          <w:lang w:val="en-US"/>
+        </w:rPr>
+        <w:t>}{</w:t>
+      </w:r>
+      <w:proofErr w:type="spellStart"/>
+      <w:proofErr w:type="gramEnd"/>
+      <w:r>
+        <w:rPr>
+          <w:lang w:val="en-US"/>
+        </w:rPr>
+        <w:t>DirectDetect</w:t>
+      </w:r>
+      <w:proofErr w:type="spellEnd"/>
+      <w:r>
+        <w:rPr>
+          <w:lang w:val="en-US"/>
+        </w:rPr>
+        <w:t xml:space="preserve"> system}. 9~\</w:t>
+      </w:r>
+      <w:proofErr w:type="spellStart"/>
+      <w:r>
+        <w:rPr>
+          <w:lang w:val="en-US"/>
+        </w:rPr>
+        <w:t>textmu</w:t>
+      </w:r>
+      <w:proofErr w:type="spellEnd"/>
+      <w:r>
+        <w:rPr>
+          <w:lang w:val="en-US"/>
+        </w:rPr>
+        <w:t xml:space="preserve"> g of protein in \ac{pbs} and loading dye \</w:t>
+      </w:r>
+      <w:proofErr w:type="spellStart"/>
+      <w:r>
+        <w:rPr>
+          <w:lang w:val="en-US"/>
+        </w:rPr>
+        <w:t>textcolor</w:t>
+      </w:r>
+      <w:proofErr w:type="spellEnd"/>
+      <w:r>
+        <w:rPr>
+          <w:lang w:val="en-US"/>
+        </w:rPr>
+        <w:t>{red}{(</w:t>
+      </w:r>
+      <w:proofErr w:type="spellStart"/>
+      <w:r>
+        <w:rPr>
+          <w:lang w:val="en-US"/>
+        </w:rPr>
+        <w:t>reciepe</w:t>
+      </w:r>
+      <w:proofErr w:type="spellEnd"/>
+      <w:r>
+        <w:rPr>
+          <w:lang w:val="en-US"/>
+        </w:rPr>
+        <w:t>)} in a final volume of 40~\</w:t>
+      </w:r>
+      <w:proofErr w:type="spellStart"/>
+      <w:r>
+        <w:rPr>
+          <w:lang w:val="en-US"/>
+        </w:rPr>
+        <w:t>textmu</w:t>
+      </w:r>
+      <w:proofErr w:type="spellEnd"/>
+      <w:r>
+        <w:rPr>
+          <w:lang w:val="en-US"/>
+        </w:rPr>
+        <w:t xml:space="preserve"> L were </w:t>
+      </w:r>
+      <w:proofErr w:type="spellStart"/>
+      <w:r>
+        <w:rPr>
+          <w:lang w:val="en-US"/>
+        </w:rPr>
+        <w:t>denaturated</w:t>
+      </w:r>
+      <w:proofErr w:type="spellEnd"/>
+      <w:r>
+        <w:rPr>
+          <w:lang w:val="en-US"/>
+        </w:rPr>
+        <w:t xml:space="preserve"> for 10~min at 95~°C and loaded on 10~\% \ac{</w:t>
+      </w:r>
+      <w:proofErr w:type="spellStart"/>
+      <w:r>
+        <w:rPr>
+          <w:lang w:val="en-US"/>
+        </w:rPr>
+        <w:t>sds</w:t>
+      </w:r>
+      <w:proofErr w:type="spellEnd"/>
+      <w:r>
+        <w:rPr>
+          <w:lang w:val="en-US"/>
+        </w:rPr>
+        <w:t>} gels \</w:t>
+      </w:r>
+      <w:proofErr w:type="spellStart"/>
+      <w:r>
+        <w:rPr>
+          <w:lang w:val="en-US"/>
+        </w:rPr>
+        <w:t>textcolor</w:t>
+      </w:r>
+      <w:proofErr w:type="spellEnd"/>
+      <w:r>
+        <w:rPr>
+          <w:lang w:val="en-US"/>
+        </w:rPr>
+        <w:t>{red}{(</w:t>
+      </w:r>
+      <w:proofErr w:type="spellStart"/>
+      <w:r>
+        <w:rPr>
+          <w:lang w:val="en-US"/>
+        </w:rPr>
+        <w:t>reciepe</w:t>
+      </w:r>
+      <w:proofErr w:type="spellEnd"/>
+      <w:r>
+        <w:rPr>
+          <w:lang w:val="en-US"/>
+        </w:rPr>
+        <w:t>?)}. The gels were run at 85~V until the samples reached the separating gel, then the voltage was increased to 190~V. For blotting, the \ac{</w:t>
+      </w:r>
+      <w:proofErr w:type="spellStart"/>
+      <w:r>
+        <w:rPr>
+          <w:lang w:val="en-US"/>
+        </w:rPr>
+        <w:t>sds</w:t>
+      </w:r>
+      <w:proofErr w:type="spellEnd"/>
+      <w:r>
+        <w:rPr>
+          <w:lang w:val="en-US"/>
+        </w:rPr>
+        <w:t xml:space="preserve">}-gels were equilibrated in cooled </w:t>
+      </w:r>
+      <w:proofErr w:type="spellStart"/>
+      <w:r>
+        <w:rPr>
+          <w:lang w:val="en-US"/>
+        </w:rPr>
+        <w:t>Towbin</w:t>
+      </w:r>
+      <w:proofErr w:type="spellEnd"/>
+      <w:r>
+        <w:rPr>
+          <w:lang w:val="en-US"/>
+        </w:rPr>
+        <w:t xml:space="preserve"> buffer \</w:t>
+      </w:r>
+      <w:proofErr w:type="spellStart"/>
+      <w:r>
+        <w:rPr>
+          <w:lang w:val="en-US"/>
+        </w:rPr>
+        <w:t>textcolor</w:t>
+      </w:r>
+      <w:proofErr w:type="spellEnd"/>
+      <w:r>
+        <w:rPr>
+          <w:lang w:val="en-US"/>
+        </w:rPr>
+        <w:t>{red}{(</w:t>
+      </w:r>
+      <w:proofErr w:type="spellStart"/>
+      <w:r>
+        <w:rPr>
+          <w:lang w:val="en-US"/>
+        </w:rPr>
+        <w:t>reciepe</w:t>
+      </w:r>
+      <w:proofErr w:type="spellEnd"/>
+      <w:r>
+        <w:rPr>
+          <w:lang w:val="en-US"/>
+        </w:rPr>
+        <w:t>)} for 10~min, then blotted on \</w:t>
+      </w:r>
+      <w:proofErr w:type="spellStart"/>
+      <w:r>
+        <w:rPr>
+          <w:lang w:val="en-US"/>
+        </w:rPr>
+        <w:t>textcolor</w:t>
+      </w:r>
+      <w:proofErr w:type="spellEnd"/>
+      <w:r>
+        <w:rPr>
+          <w:lang w:val="en-US"/>
+        </w:rPr>
+        <w:t>{red</w:t>
+      </w:r>
+      <w:proofErr w:type="gramStart"/>
+      <w:r>
+        <w:rPr>
+          <w:lang w:val="en-US"/>
+        </w:rPr>
+        <w:t>}{</w:t>
+      </w:r>
+      <w:proofErr w:type="gramEnd"/>
+      <w:r>
+        <w:rPr>
+          <w:lang w:val="en-US"/>
+        </w:rPr>
+        <w:t>(nitrocellulose ?)} membranes for 1h30 at 300~mA. The membrane was washed with \ac{</w:t>
+      </w:r>
+      <w:proofErr w:type="spellStart"/>
+      <w:r>
+        <w:rPr>
+          <w:lang w:val="en-US"/>
+        </w:rPr>
+        <w:t>tbst</w:t>
+      </w:r>
+      <w:proofErr w:type="spellEnd"/>
+      <w:r>
+        <w:rPr>
+          <w:lang w:val="en-US"/>
+        </w:rPr>
+        <w:t>} for 10~min, blocked with 5~\% milk powder in \ac{</w:t>
+      </w:r>
+      <w:proofErr w:type="spellStart"/>
+      <w:r>
+        <w:rPr>
+          <w:lang w:val="en-US"/>
+        </w:rPr>
+        <w:t>tbst</w:t>
+      </w:r>
+      <w:proofErr w:type="spellEnd"/>
+      <w:r>
+        <w:rPr>
+          <w:lang w:val="en-US"/>
+        </w:rPr>
+        <w:t>} for 45~min at room temperature washed three times with \ac{</w:t>
+      </w:r>
+      <w:proofErr w:type="spellStart"/>
+      <w:r>
+        <w:rPr>
+          <w:lang w:val="en-US"/>
+        </w:rPr>
+        <w:t>tbst</w:t>
+      </w:r>
+      <w:proofErr w:type="spellEnd"/>
+      <w:r>
+        <w:rPr>
+          <w:lang w:val="en-US"/>
+        </w:rPr>
+        <w:t>} for 10~min, incubated over night with \</w:t>
+      </w:r>
+      <w:proofErr w:type="spellStart"/>
+      <w:r>
+        <w:rPr>
+          <w:lang w:val="en-US"/>
+        </w:rPr>
+        <w:t>textcolor</w:t>
+      </w:r>
+      <w:proofErr w:type="spellEnd"/>
+      <w:r>
+        <w:rPr>
+          <w:lang w:val="en-US"/>
+        </w:rPr>
+        <w:t xml:space="preserve">{red}{anti-GFP (1:4000, </w:t>
+      </w:r>
+      <w:proofErr w:type="spellStart"/>
+      <w:r>
+        <w:rPr>
+          <w:lang w:val="en-US"/>
+        </w:rPr>
+        <w:t>Hersteller</w:t>
+      </w:r>
+      <w:proofErr w:type="spellEnd"/>
+      <w:r>
+        <w:rPr>
+          <w:lang w:val="en-US"/>
+        </w:rPr>
+        <w:t>)}, washed three times with \ac{</w:t>
+      </w:r>
+      <w:proofErr w:type="spellStart"/>
+      <w:r>
+        <w:rPr>
+          <w:lang w:val="en-US"/>
+        </w:rPr>
+        <w:t>tbst</w:t>
+      </w:r>
+      <w:proofErr w:type="spellEnd"/>
+      <w:r>
+        <w:rPr>
+          <w:lang w:val="en-US"/>
+        </w:rPr>
+        <w:t>} for 10~min and incubated 2~h at room temperature with \</w:t>
+      </w:r>
+      <w:proofErr w:type="spellStart"/>
+      <w:r>
+        <w:rPr>
+          <w:lang w:val="en-US"/>
+        </w:rPr>
+        <w:t>textcolor</w:t>
+      </w:r>
+      <w:proofErr w:type="spellEnd"/>
+      <w:r>
+        <w:rPr>
+          <w:lang w:val="en-US"/>
+        </w:rPr>
+        <w:t xml:space="preserve">{red}{anti-rabbit (1:40000, </w:t>
+      </w:r>
+      <w:proofErr w:type="spellStart"/>
+      <w:r>
+        <w:rPr>
+          <w:lang w:val="en-US"/>
+        </w:rPr>
+        <w:t>Hersteller</w:t>
+      </w:r>
+      <w:proofErr w:type="spellEnd"/>
+      <w:r>
+        <w:rPr>
+          <w:lang w:val="en-US"/>
+        </w:rPr>
+        <w:t>)}. The blots were developed using \ac{</w:t>
+      </w:r>
+      <w:proofErr w:type="spellStart"/>
+      <w:r>
+        <w:rPr>
+          <w:lang w:val="en-US"/>
+        </w:rPr>
+        <w:t>ecl</w:t>
+      </w:r>
+      <w:proofErr w:type="spellEnd"/>
+      <w:r>
+        <w:rPr>
+          <w:lang w:val="en-US"/>
+        </w:rPr>
+        <w:t>} (kit from \</w:t>
+      </w:r>
+      <w:proofErr w:type="spellStart"/>
+      <w:r>
+        <w:rPr>
+          <w:lang w:val="en-US"/>
+        </w:rPr>
+        <w:t>textcolor</w:t>
+      </w:r>
+      <w:proofErr w:type="spellEnd"/>
+      <w:r>
+        <w:rPr>
+          <w:lang w:val="en-US"/>
+        </w:rPr>
+        <w:t>{red}{</w:t>
+      </w:r>
+      <w:proofErr w:type="spellStart"/>
+      <w:r>
+        <w:rPr>
+          <w:lang w:val="en-US"/>
+        </w:rPr>
+        <w:t>Hersteller</w:t>
+      </w:r>
+      <w:proofErr w:type="spellEnd"/>
+      <w:r>
+        <w:rPr>
+          <w:lang w:val="en-US"/>
+        </w:rPr>
+        <w:t>}).\\</w:t>
+      </w:r>
+    </w:p>
+    <w:p>
+      <w:pPr>
+        <w:pStyle w:val="ListParagraph"/>
+        <w:numPr>
+          <w:ilvl w:val="0"/>
+          <w:numId w:val="2"/>
+        </w:numPr>
+        <w:rPr>
+          <w:lang w:val="de-DE"/>
+        </w:rPr>
+      </w:pPr>
+      <w:r>
+        <w:rPr>
+          <w:lang w:val="de-DE"/>
+        </w:rPr>
+        <w:t xml:space="preserve">In </w:t>
+      </w:r>
+      <w:proofErr w:type="spellStart"/>
+      <w:r>
+        <w:rPr>
+          <w:lang w:val="de-DE"/>
+        </w:rPr>
+        <w:t>depth</w:t>
+      </w:r>
+      <w:proofErr w:type="spellEnd"/>
+      <w:r>
+        <w:rPr>
+          <w:lang w:val="de-DE"/>
+        </w:rPr>
+        <w:t xml:space="preserve"> </w:t>
+      </w:r>
+      <w:proofErr w:type="spellStart"/>
+      <w:r>
+        <w:rPr>
+          <w:lang w:val="de-DE"/>
+        </w:rPr>
+        <w:t>analysis</w:t>
+      </w:r>
+      <w:proofErr w:type="spellEnd"/>
+      <w:r>
+        <w:rPr>
+          <w:lang w:val="de-DE"/>
+        </w:rPr>
+        <w:t xml:space="preserve"> </w:t>
+      </w:r>
+      <w:proofErr w:type="spellStart"/>
+      <w:r>
+        <w:rPr>
+          <w:lang w:val="de-DE"/>
+        </w:rPr>
+        <w:t>of</w:t>
+      </w:r>
+      <w:proofErr w:type="spellEnd"/>
+      <w:r>
+        <w:rPr>
+          <w:lang w:val="de-DE"/>
+        </w:rPr>
+        <w:t xml:space="preserve"> </w:t>
+      </w:r>
+      <w:proofErr w:type="spellStart"/>
+      <w:r>
+        <w:rPr>
+          <w:lang w:val="de-DE"/>
+        </w:rPr>
+        <w:t>DESe</w:t>
+      </w:r>
+      <w:r>
+        <w:rPr>
+          <w:lang w:val="de-DE"/>
+        </w:rPr>
+        <w:t>q</w:t>
+      </w:r>
+      <w:proofErr w:type="spellEnd"/>
+      <w:r>
+        <w:rPr>
+          <w:lang w:val="de-DE"/>
+        </w:rPr>
+        <w:t xml:space="preserve"> (bei </w:t>
+      </w:r>
+      <w:proofErr w:type="spellStart"/>
+      <w:r>
+        <w:rPr>
+          <w:lang w:val="de-DE"/>
+        </w:rPr>
+        <w:t>Ute’s</w:t>
+      </w:r>
+      <w:proofErr w:type="spellEnd"/>
+      <w:r>
+        <w:rPr>
+          <w:lang w:val="de-DE"/>
+        </w:rPr>
+        <w:t xml:space="preserve"> </w:t>
+      </w:r>
+      <w:proofErr w:type="spellStart"/>
+      <w:r>
+        <w:rPr>
+          <w:lang w:val="de-DE"/>
+        </w:rPr>
+        <w:t>paper</w:t>
+      </w:r>
+      <w:proofErr w:type="spellEnd"/>
+      <w:r>
+        <w:rPr>
+          <w:lang w:val="de-DE"/>
+        </w:rPr>
+        <w:t xml:space="preserve"> schauen</w:t>
+      </w:r>
+      <w:r>
+        <w:rPr>
+          <w:lang w:val="de-DE"/>
+        </w:rPr>
+        <w:t xml:space="preserve">, wie sie es gemacht hat) + warum man welchen </w:t>
+      </w:r>
+      <w:proofErr w:type="spellStart"/>
+      <w:r>
+        <w:rPr>
+          <w:lang w:val="de-DE"/>
+        </w:rPr>
+        <w:t>tool</w:t>
+      </w:r>
+      <w:proofErr w:type="spellEnd"/>
+      <w:r>
+        <w:rPr>
+          <w:lang w:val="de-DE"/>
+        </w:rPr>
+        <w:t xml:space="preserve"> benutzt hat</w:t>
       </w:r>
     </w:p>
     <w:p>
@@ -312,7 +888,35 @@
         <w:rPr>
           <w:lang w:val="en-US"/>
         </w:rPr>
-        <w:t>Other bioinformatical analyses (parameters used)</w:t>
+        <w:t xml:space="preserve">GO </w:t>
+      </w:r>
+      <w:proofErr w:type="spellStart"/>
+      <w:r>
+        <w:rPr>
+          <w:lang w:val="en-US"/>
+        </w:rPr>
+        <w:t>enrichement</w:t>
+      </w:r>
+      <w:proofErr w:type="spellEnd"/>
+      <w:r>
+        <w:rPr>
+          <w:lang w:val="en-US"/>
+        </w:rPr>
+        <w:t xml:space="preserve"> analysis (function + parameter (LFC, </w:t>
+      </w:r>
+      <w:proofErr w:type="spellStart"/>
+      <w:r>
+        <w:rPr>
+          <w:lang w:val="en-US"/>
+        </w:rPr>
+        <w:t>padj</w:t>
+      </w:r>
+      <w:proofErr w:type="spellEnd"/>
+      <w:r>
+        <w:rPr>
+          <w:lang w:val="en-US"/>
+        </w:rPr>
+        <w:t>) used) + cite!</w:t>
       </w:r>
     </w:p>
     <w:p>
@@ -330,15 +934,39 @@
         <w:rPr>
           <w:lang w:val="en-US"/>
         </w:rPr>
-        <w:t>Anno file (Phillipp)</w:t>
-      </w:r>
-      <w:bookmarkStart w:id="0" w:name="_GoBack"/>
-      <w:bookmarkEnd w:id="0"/>
-      <w:r>
-        <w:rPr>
-          <w:lang w:val="en-US"/>
-        </w:rPr>
-        <w:t xml:space="preserve">: paper </w:t>
+        <w:t>Other bioinformatical analyses (parameters used)</w:t>
+      </w:r>
+    </w:p>
+    <w:p>
+      <w:pPr>
+        <w:pStyle w:val="ListParagraph"/>
+        <w:numPr>
+          <w:ilvl w:val="1"/>
+          <w:numId w:val="2"/>
+        </w:numPr>
+        <w:rPr>
+          <w:lang w:val="en-US"/>
+        </w:rPr>
+      </w:pPr>
+      <w:r>
+        <w:rPr>
+          <w:lang w:val="en-US"/>
+        </w:rPr>
+        <w:t>Anno file (</w:t>
+      </w:r>
+      <w:proofErr w:type="spellStart"/>
+      <w:r>
+        <w:rPr>
+          <w:lang w:val="en-US"/>
+        </w:rPr>
+        <w:t>Phillipp</w:t>
+      </w:r>
+      <w:proofErr w:type="spellEnd"/>
+      <w:r>
+        <w:rPr>
+          <w:lang w:val="en-US"/>
+        </w:rPr>
+        <w:t xml:space="preserve">): paper </w:t>
       </w:r>
       <w:proofErr w:type="spellStart"/>
       <w:r>

</xml_diff>